<commit_message>
Plan de trabajo Terminado
</commit_message>
<xml_diff>
--- a/PlanTrabajo/src/Documentos/F03PSA01.03.docx
+++ b/PlanTrabajo/src/Documentos/F03PSA01.03.docx
@@ -35,18 +35,17 @@
         <w:tblLook w:val="01E0" w:firstRow="1" w:lastRow="1" w:firstColumn="1" w:lastColumn="1" w:noHBand="0" w:noVBand="0"/>
       </w:tblPr>
       <w:tblGrid>
-        <w:gridCol w:w="510"/>
-        <w:gridCol w:w="1445"/>
-        <w:gridCol w:w="8"/>
-        <w:gridCol w:w="877"/>
-        <w:gridCol w:w="1801"/>
+        <w:gridCol w:w="511"/>
+        <w:gridCol w:w="2035"/>
+        <w:gridCol w:w="293"/>
+        <w:gridCol w:w="1800"/>
         <w:gridCol w:w="828"/>
-        <w:gridCol w:w="941"/>
-        <w:gridCol w:w="593"/>
-        <w:gridCol w:w="229"/>
-        <w:gridCol w:w="651"/>
-        <w:gridCol w:w="174"/>
-        <w:gridCol w:w="1200"/>
+        <w:gridCol w:w="765"/>
+        <w:gridCol w:w="176"/>
+        <w:gridCol w:w="822"/>
+        <w:gridCol w:w="136"/>
+        <w:gridCol w:w="516"/>
+        <w:gridCol w:w="1375"/>
         <w:gridCol w:w="1222"/>
       </w:tblGrid>
       <w:tr>
@@ -55,7 +54,7 @@
         </w:trPr>
         <w:tc>
           <w:tcPr>
-            <w:tcW w:w="931" w:type="pct"/>
+            <w:tcW w:w="1215" w:type="pct"/>
             <w:gridSpan w:val="2"/>
             <w:shd w:val="clear" w:color="auto" w:fill="D9D9D9"/>
             <w:vAlign w:val="center"/>
@@ -96,8 +95,8 @@
         </w:tc>
         <w:tc>
           <w:tcPr>
-            <w:tcW w:w="2426" w:type="pct"/>
-            <w:gridSpan w:val="6"/>
+            <w:tcW w:w="1759" w:type="pct"/>
+            <w:gridSpan w:val="4"/>
             <w:vAlign w:val="center"/>
           </w:tcPr>
           <w:p>
@@ -118,31 +117,13 @@
                 <w:szCs w:val="20"/>
                 <w:lang w:val="es-MX"/>
               </w:rPr>
-              <w:t>${</w:t>
-            </w:r>
-            <w:r>
-              <w:rPr>
-                <w:rFonts w:ascii="Calibri" w:hAnsi="Calibri" w:cs="Calibri"/>
-                <w:sz w:val="20"/>
-                <w:szCs w:val="20"/>
-                <w:lang w:val="es-MX"/>
-              </w:rPr>
-              <w:t>n</w:t>
-            </w:r>
-            <w:r>
-              <w:rPr>
-                <w:rFonts w:ascii="Calibri" w:hAnsi="Calibri" w:cs="Calibri"/>
-                <w:sz w:val="20"/>
-                <w:szCs w:val="20"/>
-                <w:lang w:val="es-MX"/>
-              </w:rPr>
-              <w:t>ombreAcademia}</w:t>
-            </w:r>
-          </w:p>
-        </w:tc>
-        <w:tc>
-          <w:tcPr>
-            <w:tcW w:w="491" w:type="pct"/>
+              <w:t>${nombre}</w:t>
+            </w:r>
+          </w:p>
+        </w:tc>
+        <w:tc>
+          <w:tcPr>
+            <w:tcW w:w="541" w:type="pct"/>
             <w:gridSpan w:val="3"/>
             <w:shd w:val="clear" w:color="auto" w:fill="D9D9D9"/>
             <w:vAlign w:val="center"/>
@@ -173,8 +154,8 @@
         </w:tc>
         <w:tc>
           <w:tcPr>
-            <w:tcW w:w="1151" w:type="pct"/>
-            <w:gridSpan w:val="2"/>
+            <w:tcW w:w="1485" w:type="pct"/>
+            <w:gridSpan w:val="3"/>
             <w:vAlign w:val="center"/>
           </w:tcPr>
           <w:p>
@@ -188,33 +169,17 @@
                 <w:lang w:val="es-MX"/>
               </w:rPr>
             </w:pPr>
-            <w:r>
-              <w:rPr>
-                <w:rFonts w:ascii="Calibri" w:hAnsi="Calibri" w:cs="Calibri"/>
-                <w:sz w:val="20"/>
-                <w:szCs w:val="20"/>
-                <w:lang w:val="es-MX"/>
-              </w:rPr>
-              <w:t>${</w:t>
-            </w:r>
-            <w:r>
-              <w:rPr>
-                <w:rFonts w:ascii="Calibri" w:hAnsi="Calibri" w:cs="Calibri"/>
-                <w:sz w:val="20"/>
-                <w:szCs w:val="20"/>
-                <w:lang w:val="es-MX"/>
-              </w:rPr>
-              <w:t>s</w:t>
-            </w:r>
-            <w:r>
-              <w:rPr>
-                <w:rFonts w:ascii="Calibri" w:hAnsi="Calibri" w:cs="Calibri"/>
-                <w:sz w:val="20"/>
-                <w:szCs w:val="20"/>
-                <w:lang w:val="es-MX"/>
-              </w:rPr>
-              <w:t>emestre}</w:t>
-            </w:r>
+            <w:proofErr w:type="spellStart"/>
+            <w:r>
+              <w:rPr>
+                <w:rFonts w:ascii="Calibri" w:hAnsi="Calibri" w:cs="Calibri"/>
+                <w:sz w:val="20"/>
+                <w:szCs w:val="20"/>
+                <w:lang w:val="es-MX"/>
+              </w:rPr>
+              <w:t>sem</w:t>
+            </w:r>
+            <w:proofErr w:type="spellEnd"/>
           </w:p>
         </w:tc>
       </w:tr>
@@ -224,7 +189,7 @@
         </w:trPr>
         <w:tc>
           <w:tcPr>
-            <w:tcW w:w="931" w:type="pct"/>
+            <w:tcW w:w="1215" w:type="pct"/>
             <w:gridSpan w:val="2"/>
             <w:shd w:val="clear" w:color="auto" w:fill="D9D9D9"/>
             <w:vAlign w:val="center"/>
@@ -255,8 +220,8 @@
         </w:tc>
         <w:tc>
           <w:tcPr>
-            <w:tcW w:w="4069" w:type="pct"/>
-            <w:gridSpan w:val="11"/>
+            <w:tcW w:w="3785" w:type="pct"/>
+            <w:gridSpan w:val="10"/>
             <w:shd w:val="clear" w:color="auto" w:fill="auto"/>
             <w:vAlign w:val="center"/>
           </w:tcPr>
@@ -290,7 +255,7 @@
         <w:tc>
           <w:tcPr>
             <w:tcW w:w="5000" w:type="pct"/>
-            <w:gridSpan w:val="13"/>
+            <w:gridSpan w:val="12"/>
             <w:shd w:val="clear" w:color="auto" w:fill="D9D9D9"/>
             <w:vAlign w:val="center"/>
           </w:tcPr>
@@ -325,7 +290,76 @@
         </w:trPr>
         <w:tc>
           <w:tcPr>
-            <w:tcW w:w="936" w:type="pct"/>
+            <w:tcW w:w="1215" w:type="pct"/>
+            <w:gridSpan w:val="2"/>
+            <w:shd w:val="clear" w:color="auto" w:fill="D9D9D9"/>
+            <w:vAlign w:val="center"/>
+          </w:tcPr>
+          <w:p>
+            <w:pPr>
+              <w:spacing w:line="276" w:lineRule="auto"/>
+              <w:jc w:val="center"/>
+              <w:rPr>
+                <w:rFonts w:ascii="Calibri" w:hAnsi="Calibri" w:cs="Calibri"/>
+                <w:b/>
+                <w:sz w:val="20"/>
+                <w:szCs w:val="20"/>
+                <w:lang w:val="es-MX"/>
+              </w:rPr>
+            </w:pPr>
+            <w:r>
+              <w:rPr>
+                <w:rFonts w:ascii="Calibri" w:hAnsi="Calibri" w:cs="Calibri"/>
+                <w:b/>
+                <w:sz w:val="20"/>
+                <w:szCs w:val="20"/>
+                <w:lang w:val="es-MX"/>
+              </w:rPr>
+              <w:t>1ra reunión</w:t>
+            </w:r>
+            <w:r>
+              <w:rPr>
+                <w:rFonts w:ascii="Calibri" w:hAnsi="Calibri" w:cs="Calibri"/>
+                <w:b/>
+                <w:sz w:val="20"/>
+                <w:szCs w:val="20"/>
+                <w:lang w:val="es-MX"/>
+              </w:rPr>
+              <w:t>:</w:t>
+            </w:r>
+          </w:p>
+        </w:tc>
+        <w:tc>
+          <w:tcPr>
+            <w:tcW w:w="1394" w:type="pct"/>
+            <w:gridSpan w:val="3"/>
+            <w:vAlign w:val="center"/>
+          </w:tcPr>
+          <w:p>
+            <w:pPr>
+              <w:spacing w:line="276" w:lineRule="auto"/>
+              <w:jc w:val="center"/>
+              <w:rPr>
+                <w:rFonts w:ascii="Calibri" w:hAnsi="Calibri" w:cs="Calibri"/>
+                <w:sz w:val="20"/>
+                <w:szCs w:val="20"/>
+                <w:lang w:val="es-MX"/>
+              </w:rPr>
+            </w:pPr>
+            <w:r>
+              <w:rPr>
+                <w:rFonts w:ascii="Calibri" w:hAnsi="Calibri" w:cs="Calibri"/>
+                <w:sz w:val="20"/>
+                <w:szCs w:val="20"/>
+                <w:lang w:val="es-MX"/>
+              </w:rPr>
+              <w:t>${1raReunion}</w:t>
+            </w:r>
+          </w:p>
+        </w:tc>
+        <w:tc>
+          <w:tcPr>
+            <w:tcW w:w="841" w:type="pct"/>
             <w:gridSpan w:val="3"/>
             <w:shd w:val="clear" w:color="auto" w:fill="D9D9D9"/>
             <w:vAlign w:val="center"/>
@@ -350,7 +384,7 @@
                 <w:szCs w:val="20"/>
                 <w:lang w:val="es-MX"/>
               </w:rPr>
-              <w:t>1ra reunión</w:t>
+              <w:t>2da reunión</w:t>
             </w:r>
             <w:r>
               <w:rPr>
@@ -366,76 +400,7 @@
         </w:tc>
         <w:tc>
           <w:tcPr>
-            <w:tcW w:w="1683" w:type="pct"/>
-            <w:gridSpan w:val="3"/>
-            <w:vAlign w:val="center"/>
-          </w:tcPr>
-          <w:p>
-            <w:pPr>
-              <w:spacing w:line="276" w:lineRule="auto"/>
-              <w:jc w:val="center"/>
-              <w:rPr>
-                <w:rFonts w:ascii="Calibri" w:hAnsi="Calibri" w:cs="Calibri"/>
-                <w:sz w:val="20"/>
-                <w:szCs w:val="20"/>
-                <w:lang w:val="es-MX"/>
-              </w:rPr>
-            </w:pPr>
-            <w:r>
-              <w:rPr>
-                <w:rFonts w:ascii="Calibri" w:hAnsi="Calibri" w:cs="Calibri"/>
-                <w:sz w:val="20"/>
-                <w:szCs w:val="20"/>
-                <w:lang w:val="es-MX"/>
-              </w:rPr>
-              <w:t>${1raReunion}</w:t>
-            </w:r>
-          </w:p>
-        </w:tc>
-        <w:tc>
-          <w:tcPr>
-            <w:tcW w:w="844" w:type="pct"/>
-            <w:gridSpan w:val="3"/>
-            <w:shd w:val="clear" w:color="auto" w:fill="D9D9D9"/>
-            <w:vAlign w:val="center"/>
-          </w:tcPr>
-          <w:p>
-            <w:pPr>
-              <w:spacing w:line="276" w:lineRule="auto"/>
-              <w:jc w:val="center"/>
-              <w:rPr>
-                <w:rFonts w:ascii="Calibri" w:hAnsi="Calibri" w:cs="Calibri"/>
-                <w:b/>
-                <w:sz w:val="20"/>
-                <w:szCs w:val="20"/>
-                <w:lang w:val="es-MX"/>
-              </w:rPr>
-            </w:pPr>
-            <w:r>
-              <w:rPr>
-                <w:rFonts w:ascii="Calibri" w:hAnsi="Calibri" w:cs="Calibri"/>
-                <w:b/>
-                <w:sz w:val="20"/>
-                <w:szCs w:val="20"/>
-                <w:lang w:val="es-MX"/>
-              </w:rPr>
-              <w:t>2da reunión</w:t>
-            </w:r>
-            <w:r>
-              <w:rPr>
-                <w:rFonts w:ascii="Calibri" w:hAnsi="Calibri" w:cs="Calibri"/>
-                <w:b/>
-                <w:sz w:val="20"/>
-                <w:szCs w:val="20"/>
-                <w:lang w:val="es-MX"/>
-              </w:rPr>
-              <w:t>:</w:t>
-            </w:r>
-          </w:p>
-        </w:tc>
-        <w:tc>
-          <w:tcPr>
-            <w:tcW w:w="1537" w:type="pct"/>
+            <w:tcW w:w="1550" w:type="pct"/>
             <w:gridSpan w:val="4"/>
             <w:vAlign w:val="center"/>
           </w:tcPr>
@@ -468,7 +433,76 @@
         </w:trPr>
         <w:tc>
           <w:tcPr>
-            <w:tcW w:w="936" w:type="pct"/>
+            <w:tcW w:w="1215" w:type="pct"/>
+            <w:gridSpan w:val="2"/>
+            <w:shd w:val="clear" w:color="auto" w:fill="D9D9D9"/>
+            <w:vAlign w:val="center"/>
+          </w:tcPr>
+          <w:p>
+            <w:pPr>
+              <w:spacing w:line="276" w:lineRule="auto"/>
+              <w:jc w:val="center"/>
+              <w:rPr>
+                <w:rFonts w:ascii="Calibri" w:hAnsi="Calibri" w:cs="Calibri"/>
+                <w:b/>
+                <w:sz w:val="20"/>
+                <w:szCs w:val="20"/>
+                <w:lang w:val="es-MX"/>
+              </w:rPr>
+            </w:pPr>
+            <w:r>
+              <w:rPr>
+                <w:rFonts w:ascii="Calibri" w:hAnsi="Calibri" w:cs="Calibri"/>
+                <w:b/>
+                <w:sz w:val="20"/>
+                <w:szCs w:val="20"/>
+                <w:lang w:val="es-MX"/>
+              </w:rPr>
+              <w:t>3ra reunión</w:t>
+            </w:r>
+            <w:r>
+              <w:rPr>
+                <w:rFonts w:ascii="Calibri" w:hAnsi="Calibri" w:cs="Calibri"/>
+                <w:b/>
+                <w:sz w:val="20"/>
+                <w:szCs w:val="20"/>
+                <w:lang w:val="es-MX"/>
+              </w:rPr>
+              <w:t>:</w:t>
+            </w:r>
+          </w:p>
+        </w:tc>
+        <w:tc>
+          <w:tcPr>
+            <w:tcW w:w="1394" w:type="pct"/>
+            <w:gridSpan w:val="3"/>
+            <w:vAlign w:val="center"/>
+          </w:tcPr>
+          <w:p>
+            <w:pPr>
+              <w:spacing w:line="276" w:lineRule="auto"/>
+              <w:jc w:val="center"/>
+              <w:rPr>
+                <w:rFonts w:ascii="Calibri" w:hAnsi="Calibri" w:cs="Calibri"/>
+                <w:sz w:val="20"/>
+                <w:szCs w:val="20"/>
+                <w:lang w:val="es-MX"/>
+              </w:rPr>
+            </w:pPr>
+            <w:r>
+              <w:rPr>
+                <w:rFonts w:ascii="Calibri" w:hAnsi="Calibri" w:cs="Calibri"/>
+                <w:sz w:val="20"/>
+                <w:szCs w:val="20"/>
+                <w:lang w:val="es-MX"/>
+              </w:rPr>
+              <w:t>${3raReunion}</w:t>
+            </w:r>
+          </w:p>
+        </w:tc>
+        <w:tc>
+          <w:tcPr>
+            <w:tcW w:w="841" w:type="pct"/>
             <w:gridSpan w:val="3"/>
             <w:shd w:val="clear" w:color="auto" w:fill="D9D9D9"/>
             <w:vAlign w:val="center"/>
@@ -493,7 +527,7 @@
                 <w:szCs w:val="20"/>
                 <w:lang w:val="es-MX"/>
               </w:rPr>
-              <w:t>3ra reunión</w:t>
+              <w:t>4ta reunión</w:t>
             </w:r>
             <w:r>
               <w:rPr>
@@ -509,76 +543,7 @@
         </w:tc>
         <w:tc>
           <w:tcPr>
-            <w:tcW w:w="1683" w:type="pct"/>
-            <w:gridSpan w:val="3"/>
-            <w:vAlign w:val="center"/>
-          </w:tcPr>
-          <w:p>
-            <w:pPr>
-              <w:spacing w:line="276" w:lineRule="auto"/>
-              <w:jc w:val="center"/>
-              <w:rPr>
-                <w:rFonts w:ascii="Calibri" w:hAnsi="Calibri" w:cs="Calibri"/>
-                <w:sz w:val="20"/>
-                <w:szCs w:val="20"/>
-                <w:lang w:val="es-MX"/>
-              </w:rPr>
-            </w:pPr>
-            <w:r>
-              <w:rPr>
-                <w:rFonts w:ascii="Calibri" w:hAnsi="Calibri" w:cs="Calibri"/>
-                <w:sz w:val="20"/>
-                <w:szCs w:val="20"/>
-                <w:lang w:val="es-MX"/>
-              </w:rPr>
-              <w:t>${3raReunion}</w:t>
-            </w:r>
-          </w:p>
-        </w:tc>
-        <w:tc>
-          <w:tcPr>
-            <w:tcW w:w="844" w:type="pct"/>
-            <w:gridSpan w:val="3"/>
-            <w:shd w:val="clear" w:color="auto" w:fill="D9D9D9"/>
-            <w:vAlign w:val="center"/>
-          </w:tcPr>
-          <w:p>
-            <w:pPr>
-              <w:spacing w:line="276" w:lineRule="auto"/>
-              <w:jc w:val="center"/>
-              <w:rPr>
-                <w:rFonts w:ascii="Calibri" w:hAnsi="Calibri" w:cs="Calibri"/>
-                <w:b/>
-                <w:sz w:val="20"/>
-                <w:szCs w:val="20"/>
-                <w:lang w:val="es-MX"/>
-              </w:rPr>
-            </w:pPr>
-            <w:r>
-              <w:rPr>
-                <w:rFonts w:ascii="Calibri" w:hAnsi="Calibri" w:cs="Calibri"/>
-                <w:b/>
-                <w:sz w:val="20"/>
-                <w:szCs w:val="20"/>
-                <w:lang w:val="es-MX"/>
-              </w:rPr>
-              <w:t>4ta reunión</w:t>
-            </w:r>
-            <w:r>
-              <w:rPr>
-                <w:rFonts w:ascii="Calibri" w:hAnsi="Calibri" w:cs="Calibri"/>
-                <w:b/>
-                <w:sz w:val="20"/>
-                <w:szCs w:val="20"/>
-                <w:lang w:val="es-MX"/>
-              </w:rPr>
-              <w:t>:</w:t>
-            </w:r>
-          </w:p>
-        </w:tc>
-        <w:tc>
-          <w:tcPr>
-            <w:tcW w:w="1537" w:type="pct"/>
+            <w:tcW w:w="1550" w:type="pct"/>
             <w:gridSpan w:val="4"/>
             <w:vAlign w:val="center"/>
           </w:tcPr>
@@ -611,7 +576,7 @@
         </w:trPr>
         <w:tc>
           <w:tcPr>
-            <w:tcW w:w="238" w:type="pct"/>
+            <w:tcW w:w="244" w:type="pct"/>
             <w:shd w:val="clear" w:color="auto" w:fill="D9D9D9"/>
             <w:vAlign w:val="center"/>
           </w:tcPr>
@@ -640,90 +605,90 @@
         </w:tc>
         <w:tc>
           <w:tcPr>
-            <w:tcW w:w="1121" w:type="pct"/>
+            <w:tcW w:w="1111" w:type="pct"/>
+            <w:gridSpan w:val="2"/>
+            <w:shd w:val="clear" w:color="auto" w:fill="D9D9D9"/>
+            <w:vAlign w:val="center"/>
+          </w:tcPr>
+          <w:p>
+            <w:pPr>
+              <w:jc w:val="center"/>
+              <w:rPr>
+                <w:rFonts w:ascii="Calibri" w:hAnsi="Calibri" w:cs="Calibri"/>
+                <w:b/>
+                <w:sz w:val="20"/>
+                <w:szCs w:val="20"/>
+                <w:lang w:val="es-MX"/>
+              </w:rPr>
+            </w:pPr>
+            <w:r>
+              <w:rPr>
+                <w:rFonts w:ascii="Calibri" w:hAnsi="Calibri" w:cs="Calibri"/>
+                <w:b/>
+                <w:sz w:val="20"/>
+                <w:szCs w:val="20"/>
+                <w:lang w:val="es-MX"/>
+              </w:rPr>
+              <w:t xml:space="preserve">Actividades </w:t>
+            </w:r>
+          </w:p>
+        </w:tc>
+        <w:tc>
+          <w:tcPr>
+            <w:tcW w:w="859" w:type="pct"/>
+            <w:shd w:val="clear" w:color="auto" w:fill="D9D9D9"/>
+          </w:tcPr>
+          <w:p>
+            <w:pPr>
+              <w:rPr>
+                <w:rFonts w:ascii="Calibri" w:hAnsi="Calibri" w:cs="Calibri"/>
+                <w:b/>
+                <w:sz w:val="20"/>
+                <w:szCs w:val="20"/>
+                <w:lang w:val="es-MX"/>
+              </w:rPr>
+            </w:pPr>
+            <w:r>
+              <w:rPr>
+                <w:rFonts w:ascii="Calibri" w:hAnsi="Calibri" w:cs="Calibri"/>
+                <w:b/>
+                <w:sz w:val="20"/>
+                <w:szCs w:val="20"/>
+                <w:lang w:val="es-MX"/>
+              </w:rPr>
+              <w:t xml:space="preserve">Acciones </w:t>
+            </w:r>
+            <w:r>
+              <w:rPr>
+                <w:rFonts w:ascii="Calibri" w:hAnsi="Calibri" w:cs="Calibri"/>
+                <w:b/>
+                <w:sz w:val="20"/>
+                <w:szCs w:val="20"/>
+                <w:lang w:val="es-MX"/>
+              </w:rPr>
+              <w:t>específicas</w:t>
+            </w:r>
+            <w:r>
+              <w:rPr>
+                <w:rFonts w:ascii="Calibri" w:hAnsi="Calibri" w:cs="Calibri"/>
+                <w:b/>
+                <w:sz w:val="20"/>
+                <w:szCs w:val="20"/>
+                <w:lang w:val="es-MX"/>
+              </w:rPr>
+              <w:t xml:space="preserve"> para cada actividad</w:t>
+            </w:r>
+          </w:p>
+        </w:tc>
+        <w:tc>
+          <w:tcPr>
+            <w:tcW w:w="844" w:type="pct"/>
             <w:gridSpan w:val="3"/>
             <w:shd w:val="clear" w:color="auto" w:fill="D9D9D9"/>
             <w:vAlign w:val="center"/>
           </w:tcPr>
           <w:p>
             <w:pPr>
-              <w:jc w:val="center"/>
-              <w:rPr>
-                <w:rFonts w:ascii="Calibri" w:hAnsi="Calibri" w:cs="Calibri"/>
-                <w:b/>
-                <w:sz w:val="20"/>
-                <w:szCs w:val="20"/>
-                <w:lang w:val="es-MX"/>
-              </w:rPr>
-            </w:pPr>
-            <w:r>
-              <w:rPr>
-                <w:rFonts w:ascii="Calibri" w:hAnsi="Calibri" w:cs="Calibri"/>
-                <w:b/>
-                <w:sz w:val="20"/>
-                <w:szCs w:val="20"/>
-                <w:lang w:val="es-MX"/>
-              </w:rPr>
-              <w:t xml:space="preserve">Actividades </w:t>
-            </w:r>
-          </w:p>
-        </w:tc>
-        <w:tc>
-          <w:tcPr>
-            <w:tcW w:w="862" w:type="pct"/>
-            <w:shd w:val="clear" w:color="auto" w:fill="D9D9D9"/>
-          </w:tcPr>
-          <w:p>
-            <w:pPr>
-              <w:rPr>
-                <w:rFonts w:ascii="Calibri" w:hAnsi="Calibri" w:cs="Calibri"/>
-                <w:b/>
-                <w:sz w:val="20"/>
-                <w:szCs w:val="20"/>
-                <w:lang w:val="es-MX"/>
-              </w:rPr>
-            </w:pPr>
-            <w:r>
-              <w:rPr>
-                <w:rFonts w:ascii="Calibri" w:hAnsi="Calibri" w:cs="Calibri"/>
-                <w:b/>
-                <w:sz w:val="20"/>
-                <w:szCs w:val="20"/>
-                <w:lang w:val="es-MX"/>
-              </w:rPr>
-              <w:t xml:space="preserve">Acciones </w:t>
-            </w:r>
-            <w:r>
-              <w:rPr>
-                <w:rFonts w:ascii="Calibri" w:hAnsi="Calibri" w:cs="Calibri"/>
-                <w:b/>
-                <w:sz w:val="20"/>
-                <w:szCs w:val="20"/>
-                <w:lang w:val="es-MX"/>
-              </w:rPr>
-              <w:t>específicas</w:t>
-            </w:r>
-            <w:r>
-              <w:rPr>
-                <w:rFonts w:ascii="Calibri" w:hAnsi="Calibri" w:cs="Calibri"/>
-                <w:b/>
-                <w:sz w:val="20"/>
-                <w:szCs w:val="20"/>
-                <w:lang w:val="es-MX"/>
-              </w:rPr>
-              <w:t xml:space="preserve"> para cada actividad</w:t>
-            </w:r>
-          </w:p>
-        </w:tc>
-        <w:tc>
-          <w:tcPr>
-            <w:tcW w:w="850" w:type="pct"/>
-            <w:gridSpan w:val="2"/>
-            <w:shd w:val="clear" w:color="auto" w:fill="D9D9D9"/>
-            <w:vAlign w:val="center"/>
-          </w:tcPr>
-          <w:p>
-            <w:pPr>
               <w:ind w:left="168"/>
               <w:jc w:val="center"/>
               <w:rPr>
@@ -748,7 +713,7 @@
         </w:tc>
         <w:tc>
           <w:tcPr>
-            <w:tcW w:w="696" w:type="pct"/>
+            <w:tcW w:w="703" w:type="pct"/>
             <w:gridSpan w:val="3"/>
             <w:shd w:val="clear" w:color="auto" w:fill="D9D9D9"/>
             <w:vAlign w:val="center"/>
@@ -778,8 +743,7 @@
         </w:tc>
         <w:tc>
           <w:tcPr>
-            <w:tcW w:w="647" w:type="pct"/>
-            <w:gridSpan w:val="2"/>
+            <w:tcW w:w="656" w:type="pct"/>
             <w:shd w:val="clear" w:color="auto" w:fill="D9D9D9"/>
             <w:vAlign w:val="center"/>
           </w:tcPr>
@@ -808,7 +772,7 @@
         </w:tc>
         <w:tc>
           <w:tcPr>
-            <w:tcW w:w="586" w:type="pct"/>
+            <w:tcW w:w="583" w:type="pct"/>
             <w:shd w:val="clear" w:color="auto" w:fill="D9D9D9"/>
             <w:vAlign w:val="center"/>
           </w:tcPr>
@@ -842,7 +806,7 @@
         </w:trPr>
         <w:tc>
           <w:tcPr>
-            <w:tcW w:w="238" w:type="pct"/>
+            <w:tcW w:w="244" w:type="pct"/>
             <w:shd w:val="clear" w:color="auto" w:fill="D9D9D9"/>
             <w:vAlign w:val="center"/>
           </w:tcPr>
@@ -871,70 +835,98 @@
         </w:tc>
         <w:tc>
           <w:tcPr>
-            <w:tcW w:w="1121" w:type="pct"/>
+            <w:tcW w:w="1111" w:type="pct"/>
+            <w:gridSpan w:val="2"/>
+            <w:shd w:val="clear" w:color="auto" w:fill="auto"/>
+            <w:vAlign w:val="center"/>
+          </w:tcPr>
+          <w:p>
+            <w:pPr>
+              <w:rPr>
+                <w:rFonts w:ascii="Calibri" w:hAnsi="Calibri" w:cs="Calibri"/>
+                <w:sz w:val="20"/>
+                <w:szCs w:val="20"/>
+                <w:lang w:val="es-MX"/>
+              </w:rPr>
+            </w:pPr>
+            <w:r>
+              <w:rPr>
+                <w:rFonts w:ascii="Calibri" w:hAnsi="Calibri" w:cs="Calibri"/>
+                <w:sz w:val="20"/>
+                <w:szCs w:val="20"/>
+                <w:lang w:val="es-MX"/>
+              </w:rPr>
+              <w:t xml:space="preserve">Mejoras e innovación de procesos de enseñanza y aprendizaje, incluye implementación de casos, </w:t>
+            </w:r>
+            <w:r>
+              <w:rPr>
+                <w:rFonts w:ascii="Calibri" w:hAnsi="Calibri" w:cs="Calibri"/>
+                <w:sz w:val="20"/>
+                <w:szCs w:val="20"/>
+                <w:lang w:val="es-MX"/>
+              </w:rPr>
+              <w:t xml:space="preserve">semanas académicas, visitas industriales, </w:t>
+            </w:r>
+            <w:r>
+              <w:rPr>
+                <w:rFonts w:ascii="Calibri" w:hAnsi="Calibri" w:cs="Calibri"/>
+                <w:sz w:val="20"/>
+                <w:szCs w:val="20"/>
+                <w:lang w:val="es-MX"/>
+              </w:rPr>
+              <w:t xml:space="preserve">proyectos de desarrollo comunitario, </w:t>
+            </w:r>
+            <w:r>
+              <w:rPr>
+                <w:rFonts w:ascii="Calibri" w:hAnsi="Calibri" w:cs="Calibri"/>
+                <w:sz w:val="20"/>
+                <w:szCs w:val="20"/>
+                <w:lang w:val="es-MX"/>
+              </w:rPr>
+              <w:t>etc</w:t>
+            </w:r>
+            <w:r>
+              <w:rPr>
+                <w:rFonts w:ascii="Calibri" w:hAnsi="Calibri" w:cs="Calibri"/>
+                <w:sz w:val="20"/>
+                <w:szCs w:val="20"/>
+                <w:lang w:val="es-MX"/>
+              </w:rPr>
+              <w:t>.</w:t>
+            </w:r>
+          </w:p>
+        </w:tc>
+        <w:tc>
+          <w:tcPr>
+            <w:tcW w:w="859" w:type="pct"/>
+            <w:vAlign w:val="center"/>
+          </w:tcPr>
+          <w:p>
+            <w:pPr>
+              <w:spacing w:line="360" w:lineRule="auto"/>
+              <w:jc w:val="center"/>
+              <w:rPr>
+                <w:rFonts w:ascii="Calibri" w:hAnsi="Calibri" w:cs="Calibri"/>
+                <w:sz w:val="20"/>
+                <w:szCs w:val="20"/>
+                <w:lang w:val="es-MX"/>
+              </w:rPr>
+            </w:pPr>
+            <w:r>
+              <w:rPr>
+                <w:rFonts w:ascii="Calibri" w:hAnsi="Calibri" w:cs="Calibri"/>
+                <w:sz w:val="20"/>
+                <w:szCs w:val="20"/>
+                <w:lang w:val="es-MX"/>
+              </w:rPr>
+              <w:t>${Act1}</w:t>
+            </w:r>
+          </w:p>
+        </w:tc>
+        <w:tc>
+          <w:tcPr>
+            <w:tcW w:w="844" w:type="pct"/>
             <w:gridSpan w:val="3"/>
-            <w:shd w:val="clear" w:color="auto" w:fill="auto"/>
-            <w:vAlign w:val="center"/>
-          </w:tcPr>
-          <w:p>
-            <w:pPr>
-              <w:rPr>
-                <w:rFonts w:ascii="Calibri" w:hAnsi="Calibri" w:cs="Calibri"/>
-                <w:sz w:val="20"/>
-                <w:szCs w:val="20"/>
-                <w:lang w:val="es-MX"/>
-              </w:rPr>
-            </w:pPr>
-            <w:r>
-              <w:rPr>
-                <w:rFonts w:ascii="Calibri" w:hAnsi="Calibri" w:cs="Calibri"/>
-                <w:sz w:val="20"/>
-                <w:szCs w:val="20"/>
-                <w:lang w:val="es-MX"/>
-              </w:rPr>
-              <w:t xml:space="preserve">Mejoras e innovación de procesos de enseñanza y aprendizaje, incluye implementación de casos, </w:t>
-            </w:r>
-            <w:r>
-              <w:rPr>
-                <w:rFonts w:ascii="Calibri" w:hAnsi="Calibri" w:cs="Calibri"/>
-                <w:sz w:val="20"/>
-                <w:szCs w:val="20"/>
-                <w:lang w:val="es-MX"/>
-              </w:rPr>
-              <w:t xml:space="preserve">semanas académicas, visitas industriales, </w:t>
-            </w:r>
-            <w:r>
-              <w:rPr>
-                <w:rFonts w:ascii="Calibri" w:hAnsi="Calibri" w:cs="Calibri"/>
-                <w:sz w:val="20"/>
-                <w:szCs w:val="20"/>
-                <w:lang w:val="es-MX"/>
-              </w:rPr>
-              <w:t xml:space="preserve">proyectos de desarrollo comunitario, </w:t>
-            </w:r>
-            <w:r>
-              <w:rPr>
-                <w:rFonts w:ascii="Calibri" w:hAnsi="Calibri" w:cs="Calibri"/>
-                <w:sz w:val="20"/>
-                <w:szCs w:val="20"/>
-                <w:lang w:val="es-MX"/>
-              </w:rPr>
-              <w:t>etc</w:t>
-            </w:r>
-            <w:r>
-              <w:rPr>
-                <w:rFonts w:ascii="Calibri" w:hAnsi="Calibri" w:cs="Calibri"/>
-                <w:sz w:val="20"/>
-                <w:szCs w:val="20"/>
-                <w:lang w:val="es-MX"/>
-              </w:rPr>
-              <w:t>.</w:t>
-            </w:r>
-          </w:p>
-        </w:tc>
-        <w:tc>
-          <w:tcPr>
-            <w:tcW w:w="862" w:type="pct"/>
             <w:vAlign w:val="center"/>
           </w:tcPr>
           <w:p>
@@ -955,14 +947,14 @@
                 <w:szCs w:val="20"/>
                 <w:lang w:val="es-MX"/>
               </w:rPr>
-              <w:t>${Act1}</w:t>
-            </w:r>
-          </w:p>
-        </w:tc>
-        <w:tc>
-          <w:tcPr>
-            <w:tcW w:w="850" w:type="pct"/>
-            <w:gridSpan w:val="2"/>
+              <w:t>${Asi1}</w:t>
+            </w:r>
+          </w:p>
+        </w:tc>
+        <w:tc>
+          <w:tcPr>
+            <w:tcW w:w="703" w:type="pct"/>
+            <w:gridSpan w:val="3"/>
             <w:vAlign w:val="center"/>
           </w:tcPr>
           <w:p>
@@ -983,14 +975,13 @@
                 <w:szCs w:val="20"/>
                 <w:lang w:val="es-MX"/>
               </w:rPr>
-              <w:t>${Asi1}</w:t>
-            </w:r>
-          </w:p>
-        </w:tc>
-        <w:tc>
-          <w:tcPr>
-            <w:tcW w:w="696" w:type="pct"/>
-            <w:gridSpan w:val="3"/>
+              <w:t>${Resp1}</w:t>
+            </w:r>
+          </w:p>
+        </w:tc>
+        <w:tc>
+          <w:tcPr>
+            <w:tcW w:w="656" w:type="pct"/>
             <w:vAlign w:val="center"/>
           </w:tcPr>
           <w:p>
@@ -1011,41 +1002,13 @@
                 <w:szCs w:val="20"/>
                 <w:lang w:val="es-MX"/>
               </w:rPr>
-              <w:t>${Resp1}</w:t>
-            </w:r>
-          </w:p>
-        </w:tc>
-        <w:tc>
-          <w:tcPr>
-            <w:tcW w:w="647" w:type="pct"/>
-            <w:gridSpan w:val="2"/>
-            <w:vAlign w:val="center"/>
-          </w:tcPr>
-          <w:p>
-            <w:pPr>
-              <w:spacing w:line="360" w:lineRule="auto"/>
-              <w:jc w:val="center"/>
-              <w:rPr>
-                <w:rFonts w:ascii="Calibri" w:hAnsi="Calibri" w:cs="Calibri"/>
-                <w:sz w:val="20"/>
-                <w:szCs w:val="20"/>
-                <w:lang w:val="es-MX"/>
-              </w:rPr>
-            </w:pPr>
-            <w:r>
-              <w:rPr>
-                <w:rFonts w:ascii="Calibri" w:hAnsi="Calibri" w:cs="Calibri"/>
-                <w:sz w:val="20"/>
-                <w:szCs w:val="20"/>
-                <w:lang w:val="es-MX"/>
-              </w:rPr>
               <w:t>${Fec1}</w:t>
             </w:r>
           </w:p>
         </w:tc>
         <w:tc>
           <w:tcPr>
-            <w:tcW w:w="586" w:type="pct"/>
+            <w:tcW w:w="583" w:type="pct"/>
             <w:vAlign w:val="center"/>
           </w:tcPr>
           <w:p>
@@ -1077,7 +1040,7 @@
         </w:trPr>
         <w:tc>
           <w:tcPr>
-            <w:tcW w:w="238" w:type="pct"/>
+            <w:tcW w:w="244" w:type="pct"/>
             <w:shd w:val="clear" w:color="auto" w:fill="D9D9D9"/>
             <w:vAlign w:val="center"/>
           </w:tcPr>
@@ -1106,37 +1069,65 @@
         </w:tc>
         <w:tc>
           <w:tcPr>
-            <w:tcW w:w="1121" w:type="pct"/>
+            <w:tcW w:w="1111" w:type="pct"/>
+            <w:gridSpan w:val="2"/>
+            <w:vAlign w:val="center"/>
+          </w:tcPr>
+          <w:p>
+            <w:pPr>
+              <w:rPr>
+                <w:rFonts w:ascii="Calibri" w:hAnsi="Calibri" w:cs="Calibri"/>
+                <w:sz w:val="20"/>
+                <w:szCs w:val="20"/>
+                <w:lang w:val="es-MX"/>
+              </w:rPr>
+            </w:pPr>
+            <w:r>
+              <w:rPr>
+                <w:rFonts w:ascii="Calibri" w:hAnsi="Calibri" w:cs="Calibri"/>
+                <w:sz w:val="20"/>
+                <w:szCs w:val="20"/>
+                <w:lang w:val="es-MX"/>
+              </w:rPr>
+              <w:t xml:space="preserve">Uniformizar actividades de formación práctica en asignaturas, talleres y laboratorios.  </w:t>
+            </w:r>
+          </w:p>
+        </w:tc>
+        <w:tc>
+          <w:tcPr>
+            <w:tcW w:w="859" w:type="pct"/>
+            <w:vAlign w:val="center"/>
+          </w:tcPr>
+          <w:p>
+            <w:pPr>
+              <w:spacing w:line="360" w:lineRule="auto"/>
+              <w:jc w:val="center"/>
+              <w:rPr>
+                <w:rFonts w:ascii="Calibri" w:hAnsi="Calibri" w:cs="Calibri"/>
+                <w:sz w:val="20"/>
+                <w:szCs w:val="20"/>
+                <w:lang w:val="es-MX"/>
+              </w:rPr>
+            </w:pPr>
+            <w:r>
+              <w:rPr>
+                <w:rFonts w:ascii="Calibri" w:hAnsi="Calibri" w:cs="Calibri"/>
+                <w:sz w:val="20"/>
+                <w:szCs w:val="20"/>
+                <w:lang w:val="es-MX"/>
+              </w:rPr>
+              <w:t>${Act2}</w:t>
+            </w:r>
+          </w:p>
+        </w:tc>
+        <w:tc>
+          <w:tcPr>
+            <w:tcW w:w="844" w:type="pct"/>
             <w:gridSpan w:val="3"/>
             <w:vAlign w:val="center"/>
           </w:tcPr>
           <w:p>
             <w:pPr>
-              <w:rPr>
-                <w:rFonts w:ascii="Calibri" w:hAnsi="Calibri" w:cs="Calibri"/>
-                <w:sz w:val="20"/>
-                <w:szCs w:val="20"/>
-                <w:lang w:val="es-MX"/>
-              </w:rPr>
-            </w:pPr>
-            <w:r>
-              <w:rPr>
-                <w:rFonts w:ascii="Calibri" w:hAnsi="Calibri" w:cs="Calibri"/>
-                <w:sz w:val="20"/>
-                <w:szCs w:val="20"/>
-                <w:lang w:val="es-MX"/>
-              </w:rPr>
-              <w:t xml:space="preserve">Uniformizar actividades de formación práctica en asignaturas, talleres y laboratorios.  </w:t>
-            </w:r>
-          </w:p>
-        </w:tc>
-        <w:tc>
-          <w:tcPr>
-            <w:tcW w:w="862" w:type="pct"/>
-            <w:vAlign w:val="center"/>
-          </w:tcPr>
-          <w:p>
-            <w:pPr>
               <w:spacing w:line="360" w:lineRule="auto"/>
               <w:jc w:val="center"/>
               <w:rPr>
@@ -1153,14 +1144,14 @@
                 <w:szCs w:val="20"/>
                 <w:lang w:val="es-MX"/>
               </w:rPr>
-              <w:t>${Act2}</w:t>
-            </w:r>
-          </w:p>
-        </w:tc>
-        <w:tc>
-          <w:tcPr>
-            <w:tcW w:w="850" w:type="pct"/>
-            <w:gridSpan w:val="2"/>
+              <w:t>${Asi2}</w:t>
+            </w:r>
+          </w:p>
+        </w:tc>
+        <w:tc>
+          <w:tcPr>
+            <w:tcW w:w="703" w:type="pct"/>
+            <w:gridSpan w:val="3"/>
             <w:vAlign w:val="center"/>
           </w:tcPr>
           <w:p>
@@ -1181,14 +1172,13 @@
                 <w:szCs w:val="20"/>
                 <w:lang w:val="es-MX"/>
               </w:rPr>
-              <w:t>${Asi2}</w:t>
-            </w:r>
-          </w:p>
-        </w:tc>
-        <w:tc>
-          <w:tcPr>
-            <w:tcW w:w="696" w:type="pct"/>
-            <w:gridSpan w:val="3"/>
+              <w:t>${Resp2}</w:t>
+            </w:r>
+          </w:p>
+        </w:tc>
+        <w:tc>
+          <w:tcPr>
+            <w:tcW w:w="656" w:type="pct"/>
             <w:vAlign w:val="center"/>
           </w:tcPr>
           <w:p>
@@ -1209,41 +1199,13 @@
                 <w:szCs w:val="20"/>
                 <w:lang w:val="es-MX"/>
               </w:rPr>
-              <w:t>${Resp2}</w:t>
-            </w:r>
-          </w:p>
-        </w:tc>
-        <w:tc>
-          <w:tcPr>
-            <w:tcW w:w="647" w:type="pct"/>
-            <w:gridSpan w:val="2"/>
-            <w:vAlign w:val="center"/>
-          </w:tcPr>
-          <w:p>
-            <w:pPr>
-              <w:spacing w:line="360" w:lineRule="auto"/>
-              <w:jc w:val="center"/>
-              <w:rPr>
-                <w:rFonts w:ascii="Calibri" w:hAnsi="Calibri" w:cs="Calibri"/>
-                <w:sz w:val="20"/>
-                <w:szCs w:val="20"/>
-                <w:lang w:val="es-MX"/>
-              </w:rPr>
-            </w:pPr>
-            <w:r>
-              <w:rPr>
-                <w:rFonts w:ascii="Calibri" w:hAnsi="Calibri" w:cs="Calibri"/>
-                <w:sz w:val="20"/>
-                <w:szCs w:val="20"/>
-                <w:lang w:val="es-MX"/>
-              </w:rPr>
               <w:t>${Fec2}</w:t>
             </w:r>
           </w:p>
         </w:tc>
         <w:tc>
           <w:tcPr>
-            <w:tcW w:w="586" w:type="pct"/>
+            <w:tcW w:w="583" w:type="pct"/>
             <w:vAlign w:val="center"/>
           </w:tcPr>
           <w:p>
@@ -1275,7 +1237,7 @@
         </w:trPr>
         <w:tc>
           <w:tcPr>
-            <w:tcW w:w="238" w:type="pct"/>
+            <w:tcW w:w="244" w:type="pct"/>
             <w:shd w:val="clear" w:color="auto" w:fill="D9D9D9"/>
             <w:vAlign w:val="center"/>
           </w:tcPr>
@@ -1304,70 +1266,98 @@
         </w:tc>
         <w:tc>
           <w:tcPr>
-            <w:tcW w:w="1121" w:type="pct"/>
+            <w:tcW w:w="1111" w:type="pct"/>
+            <w:gridSpan w:val="2"/>
+            <w:shd w:val="clear" w:color="auto" w:fill="auto"/>
+            <w:vAlign w:val="center"/>
+          </w:tcPr>
+          <w:p>
+            <w:pPr>
+              <w:rPr>
+                <w:rFonts w:ascii="Calibri" w:hAnsi="Calibri" w:cs="Calibri"/>
+                <w:sz w:val="20"/>
+                <w:szCs w:val="20"/>
+                <w:lang w:val="es-MX"/>
+              </w:rPr>
+            </w:pPr>
+            <w:r>
+              <w:rPr>
+                <w:rFonts w:ascii="Calibri" w:hAnsi="Calibri" w:cs="Calibri"/>
+                <w:sz w:val="20"/>
+                <w:szCs w:val="20"/>
+                <w:lang w:val="es-MX"/>
+              </w:rPr>
+              <w:t>Programación de viajes académicos</w:t>
+            </w:r>
+            <w:r>
+              <w:rPr>
+                <w:rFonts w:ascii="Calibri" w:hAnsi="Calibri" w:cs="Calibri"/>
+                <w:sz w:val="20"/>
+                <w:szCs w:val="20"/>
+                <w:lang w:val="es-MX"/>
+              </w:rPr>
+              <w:t xml:space="preserve"> y</w:t>
+            </w:r>
+            <w:r>
+              <w:rPr>
+                <w:rFonts w:ascii="Calibri" w:hAnsi="Calibri" w:cs="Calibri"/>
+                <w:sz w:val="20"/>
+                <w:szCs w:val="20"/>
+                <w:lang w:val="es-MX"/>
+              </w:rPr>
+              <w:t>/o</w:t>
+            </w:r>
+            <w:r>
+              <w:rPr>
+                <w:rFonts w:ascii="Calibri" w:hAnsi="Calibri" w:cs="Calibri"/>
+                <w:sz w:val="20"/>
+                <w:szCs w:val="20"/>
+                <w:lang w:val="es-MX"/>
+              </w:rPr>
+              <w:t xml:space="preserve"> actividades de vinculación.</w:t>
+            </w:r>
+            <w:r>
+              <w:rPr>
+                <w:rFonts w:ascii="Calibri" w:hAnsi="Calibri" w:cs="Calibri"/>
+                <w:sz w:val="20"/>
+                <w:szCs w:val="20"/>
+                <w:lang w:val="es-MX"/>
+              </w:rPr>
+              <w:t xml:space="preserve"> </w:t>
+            </w:r>
+          </w:p>
+        </w:tc>
+        <w:tc>
+          <w:tcPr>
+            <w:tcW w:w="859" w:type="pct"/>
+            <w:vAlign w:val="center"/>
+          </w:tcPr>
+          <w:p>
+            <w:pPr>
+              <w:spacing w:line="360" w:lineRule="auto"/>
+              <w:jc w:val="center"/>
+              <w:rPr>
+                <w:rFonts w:ascii="Calibri" w:hAnsi="Calibri" w:cs="Calibri"/>
+                <w:sz w:val="20"/>
+                <w:szCs w:val="20"/>
+                <w:lang w:val="es-MX"/>
+              </w:rPr>
+            </w:pPr>
+            <w:r>
+              <w:rPr>
+                <w:rFonts w:ascii="Calibri" w:hAnsi="Calibri" w:cs="Calibri"/>
+                <w:sz w:val="20"/>
+                <w:szCs w:val="20"/>
+                <w:lang w:val="es-MX"/>
+              </w:rPr>
+              <w:t>${Act3}</w:t>
+            </w:r>
+          </w:p>
+        </w:tc>
+        <w:tc>
+          <w:tcPr>
+            <w:tcW w:w="844" w:type="pct"/>
             <w:gridSpan w:val="3"/>
-            <w:shd w:val="clear" w:color="auto" w:fill="auto"/>
-            <w:vAlign w:val="center"/>
-          </w:tcPr>
-          <w:p>
-            <w:pPr>
-              <w:rPr>
-                <w:rFonts w:ascii="Calibri" w:hAnsi="Calibri" w:cs="Calibri"/>
-                <w:sz w:val="20"/>
-                <w:szCs w:val="20"/>
-                <w:lang w:val="es-MX"/>
-              </w:rPr>
-            </w:pPr>
-            <w:r>
-              <w:rPr>
-                <w:rFonts w:ascii="Calibri" w:hAnsi="Calibri" w:cs="Calibri"/>
-                <w:sz w:val="20"/>
-                <w:szCs w:val="20"/>
-                <w:lang w:val="es-MX"/>
-              </w:rPr>
-              <w:t>Programación de viajes académicos</w:t>
-            </w:r>
-            <w:r>
-              <w:rPr>
-                <w:rFonts w:ascii="Calibri" w:hAnsi="Calibri" w:cs="Calibri"/>
-                <w:sz w:val="20"/>
-                <w:szCs w:val="20"/>
-                <w:lang w:val="es-MX"/>
-              </w:rPr>
-              <w:t xml:space="preserve"> y</w:t>
-            </w:r>
-            <w:r>
-              <w:rPr>
-                <w:rFonts w:ascii="Calibri" w:hAnsi="Calibri" w:cs="Calibri"/>
-                <w:sz w:val="20"/>
-                <w:szCs w:val="20"/>
-                <w:lang w:val="es-MX"/>
-              </w:rPr>
-              <w:t>/o</w:t>
-            </w:r>
-            <w:r>
-              <w:rPr>
-                <w:rFonts w:ascii="Calibri" w:hAnsi="Calibri" w:cs="Calibri"/>
-                <w:sz w:val="20"/>
-                <w:szCs w:val="20"/>
-                <w:lang w:val="es-MX"/>
-              </w:rPr>
-              <w:t xml:space="preserve"> actividades de vinculación.</w:t>
-            </w:r>
-            <w:r>
-              <w:rPr>
-                <w:rFonts w:ascii="Calibri" w:hAnsi="Calibri" w:cs="Calibri"/>
-                <w:sz w:val="20"/>
-                <w:szCs w:val="20"/>
-                <w:lang w:val="es-MX"/>
-              </w:rPr>
-              <w:t xml:space="preserve"> </w:t>
-            </w:r>
-          </w:p>
-        </w:tc>
-        <w:tc>
-          <w:tcPr>
-            <w:tcW w:w="862" w:type="pct"/>
             <w:vAlign w:val="center"/>
           </w:tcPr>
           <w:p>
@@ -1388,14 +1378,14 @@
                 <w:szCs w:val="20"/>
                 <w:lang w:val="es-MX"/>
               </w:rPr>
-              <w:t>${Act3}</w:t>
-            </w:r>
-          </w:p>
-        </w:tc>
-        <w:tc>
-          <w:tcPr>
-            <w:tcW w:w="850" w:type="pct"/>
-            <w:gridSpan w:val="2"/>
+              <w:t>${Asi3}</w:t>
+            </w:r>
+          </w:p>
+        </w:tc>
+        <w:tc>
+          <w:tcPr>
+            <w:tcW w:w="703" w:type="pct"/>
+            <w:gridSpan w:val="3"/>
             <w:vAlign w:val="center"/>
           </w:tcPr>
           <w:p>
@@ -1416,42 +1406,13 @@
                 <w:szCs w:val="20"/>
                 <w:lang w:val="es-MX"/>
               </w:rPr>
-              <w:t>${Asi3}</w:t>
-            </w:r>
-          </w:p>
-        </w:tc>
-        <w:tc>
-          <w:tcPr>
-            <w:tcW w:w="696" w:type="pct"/>
-            <w:gridSpan w:val="3"/>
-            <w:vAlign w:val="center"/>
-          </w:tcPr>
-          <w:p>
-            <w:pPr>
-              <w:spacing w:line="360" w:lineRule="auto"/>
-              <w:jc w:val="center"/>
-              <w:rPr>
-                <w:rFonts w:ascii="Calibri" w:hAnsi="Calibri" w:cs="Calibri"/>
-                <w:sz w:val="20"/>
-                <w:szCs w:val="20"/>
-                <w:lang w:val="es-MX"/>
-              </w:rPr>
-            </w:pPr>
-            <w:r>
-              <w:rPr>
-                <w:rFonts w:ascii="Calibri" w:hAnsi="Calibri" w:cs="Calibri"/>
-                <w:sz w:val="20"/>
-                <w:szCs w:val="20"/>
-                <w:lang w:val="es-MX"/>
-              </w:rPr>
               <w:t>${Resp3}</w:t>
             </w:r>
           </w:p>
         </w:tc>
         <w:tc>
           <w:tcPr>
-            <w:tcW w:w="647" w:type="pct"/>
-            <w:gridSpan w:val="2"/>
+            <w:tcW w:w="656" w:type="pct"/>
             <w:vAlign w:val="center"/>
           </w:tcPr>
           <w:p>
@@ -1478,7 +1439,7 @@
         </w:tc>
         <w:tc>
           <w:tcPr>
-            <w:tcW w:w="586" w:type="pct"/>
+            <w:tcW w:w="583" w:type="pct"/>
             <w:vAlign w:val="center"/>
           </w:tcPr>
           <w:p>
@@ -1510,7 +1471,7 @@
         </w:trPr>
         <w:tc>
           <w:tcPr>
-            <w:tcW w:w="238" w:type="pct"/>
+            <w:tcW w:w="244" w:type="pct"/>
             <w:shd w:val="clear" w:color="auto" w:fill="D9D9D9"/>
             <w:vAlign w:val="center"/>
           </w:tcPr>
@@ -1539,43 +1500,71 @@
         </w:tc>
         <w:tc>
           <w:tcPr>
-            <w:tcW w:w="1121" w:type="pct"/>
+            <w:tcW w:w="1111" w:type="pct"/>
+            <w:gridSpan w:val="2"/>
+            <w:shd w:val="clear" w:color="auto" w:fill="auto"/>
+            <w:vAlign w:val="center"/>
+          </w:tcPr>
+          <w:p>
+            <w:pPr>
+              <w:rPr>
+                <w:rFonts w:ascii="Calibri" w:hAnsi="Calibri" w:cs="Calibri"/>
+                <w:sz w:val="20"/>
+                <w:szCs w:val="20"/>
+                <w:lang w:val="es-MX"/>
+              </w:rPr>
+            </w:pPr>
+            <w:r>
+              <w:rPr>
+                <w:rFonts w:ascii="Calibri" w:hAnsi="Calibri" w:cs="Calibri"/>
+                <w:sz w:val="20"/>
+                <w:szCs w:val="20"/>
+                <w:lang w:val="es-MX"/>
+              </w:rPr>
+              <w:t>Programa de seguimiento y solución estratégica de las materias (PSSEM)</w:t>
+            </w:r>
+            <w:r>
+              <w:rPr>
+                <w:rFonts w:ascii="Calibri" w:hAnsi="Calibri" w:cs="Calibri"/>
+                <w:sz w:val="20"/>
+                <w:szCs w:val="20"/>
+                <w:lang w:val="es-MX"/>
+              </w:rPr>
+              <w:t xml:space="preserve">. </w:t>
+            </w:r>
+          </w:p>
+        </w:tc>
+        <w:tc>
+          <w:tcPr>
+            <w:tcW w:w="859" w:type="pct"/>
+            <w:vAlign w:val="center"/>
+          </w:tcPr>
+          <w:p>
+            <w:pPr>
+              <w:spacing w:line="360" w:lineRule="auto"/>
+              <w:jc w:val="center"/>
+              <w:rPr>
+                <w:rFonts w:ascii="Calibri" w:hAnsi="Calibri" w:cs="Calibri"/>
+                <w:sz w:val="20"/>
+                <w:szCs w:val="20"/>
+                <w:lang w:val="es-MX"/>
+              </w:rPr>
+            </w:pPr>
+            <w:r>
+              <w:rPr>
+                <w:rFonts w:ascii="Calibri" w:hAnsi="Calibri" w:cs="Calibri"/>
+                <w:sz w:val="20"/>
+                <w:szCs w:val="20"/>
+                <w:lang w:val="es-MX"/>
+              </w:rPr>
+              <w:t>${Act4}</w:t>
+            </w:r>
+          </w:p>
+        </w:tc>
+        <w:tc>
+          <w:tcPr>
+            <w:tcW w:w="844" w:type="pct"/>
             <w:gridSpan w:val="3"/>
-            <w:shd w:val="clear" w:color="auto" w:fill="auto"/>
-            <w:vAlign w:val="center"/>
-          </w:tcPr>
-          <w:p>
-            <w:pPr>
-              <w:rPr>
-                <w:rFonts w:ascii="Calibri" w:hAnsi="Calibri" w:cs="Calibri"/>
-                <w:sz w:val="20"/>
-                <w:szCs w:val="20"/>
-                <w:lang w:val="es-MX"/>
-              </w:rPr>
-            </w:pPr>
-            <w:r>
-              <w:rPr>
-                <w:rFonts w:ascii="Calibri" w:hAnsi="Calibri" w:cs="Calibri"/>
-                <w:sz w:val="20"/>
-                <w:szCs w:val="20"/>
-                <w:lang w:val="es-MX"/>
-              </w:rPr>
-              <w:t>Programa de seguimiento y solución estratégica de las materias (PSSEM)</w:t>
-            </w:r>
-            <w:r>
-              <w:rPr>
-                <w:rFonts w:ascii="Calibri" w:hAnsi="Calibri" w:cs="Calibri"/>
-                <w:sz w:val="20"/>
-                <w:szCs w:val="20"/>
-                <w:lang w:val="es-MX"/>
-              </w:rPr>
-              <w:t xml:space="preserve">. </w:t>
-            </w:r>
-          </w:p>
-        </w:tc>
-        <w:tc>
-          <w:tcPr>
-            <w:tcW w:w="862" w:type="pct"/>
             <w:vAlign w:val="center"/>
           </w:tcPr>
           <w:p>
@@ -1596,14 +1585,14 @@
                 <w:szCs w:val="20"/>
                 <w:lang w:val="es-MX"/>
               </w:rPr>
-              <w:t>${Act4}</w:t>
-            </w:r>
-          </w:p>
-        </w:tc>
-        <w:tc>
-          <w:tcPr>
-            <w:tcW w:w="850" w:type="pct"/>
-            <w:gridSpan w:val="2"/>
+              <w:t>${Asi4}</w:t>
+            </w:r>
+          </w:p>
+        </w:tc>
+        <w:tc>
+          <w:tcPr>
+            <w:tcW w:w="703" w:type="pct"/>
+            <w:gridSpan w:val="3"/>
             <w:vAlign w:val="center"/>
           </w:tcPr>
           <w:p>
@@ -1624,14 +1613,13 @@
                 <w:szCs w:val="20"/>
                 <w:lang w:val="es-MX"/>
               </w:rPr>
-              <w:t>${Asi4}</w:t>
-            </w:r>
-          </w:p>
-        </w:tc>
-        <w:tc>
-          <w:tcPr>
-            <w:tcW w:w="696" w:type="pct"/>
-            <w:gridSpan w:val="3"/>
+              <w:t>${Resp4}</w:t>
+            </w:r>
+          </w:p>
+        </w:tc>
+        <w:tc>
+          <w:tcPr>
+            <w:tcW w:w="656" w:type="pct"/>
             <w:vAlign w:val="center"/>
           </w:tcPr>
           <w:p>
@@ -1652,41 +1640,13 @@
                 <w:szCs w:val="20"/>
                 <w:lang w:val="es-MX"/>
               </w:rPr>
-              <w:t>${Resp4}</w:t>
-            </w:r>
-          </w:p>
-        </w:tc>
-        <w:tc>
-          <w:tcPr>
-            <w:tcW w:w="647" w:type="pct"/>
-            <w:gridSpan w:val="2"/>
-            <w:vAlign w:val="center"/>
-          </w:tcPr>
-          <w:p>
-            <w:pPr>
-              <w:spacing w:line="360" w:lineRule="auto"/>
-              <w:jc w:val="center"/>
-              <w:rPr>
-                <w:rFonts w:ascii="Calibri" w:hAnsi="Calibri" w:cs="Calibri"/>
-                <w:sz w:val="20"/>
-                <w:szCs w:val="20"/>
-                <w:lang w:val="es-MX"/>
-              </w:rPr>
-            </w:pPr>
-            <w:r>
-              <w:rPr>
-                <w:rFonts w:ascii="Calibri" w:hAnsi="Calibri" w:cs="Calibri"/>
-                <w:sz w:val="20"/>
-                <w:szCs w:val="20"/>
-                <w:lang w:val="es-MX"/>
-              </w:rPr>
               <w:t>${Fec4}</w:t>
             </w:r>
           </w:p>
         </w:tc>
         <w:tc>
           <w:tcPr>
-            <w:tcW w:w="586" w:type="pct"/>
+            <w:tcW w:w="583" w:type="pct"/>
             <w:vAlign w:val="center"/>
           </w:tcPr>
           <w:p>
@@ -1718,7 +1678,7 @@
         </w:trPr>
         <w:tc>
           <w:tcPr>
-            <w:tcW w:w="238" w:type="pct"/>
+            <w:tcW w:w="244" w:type="pct"/>
             <w:shd w:val="clear" w:color="auto" w:fill="D9D9D9"/>
             <w:vAlign w:val="center"/>
           </w:tcPr>
@@ -1747,52 +1707,80 @@
         </w:tc>
         <w:tc>
           <w:tcPr>
-            <w:tcW w:w="1121" w:type="pct"/>
+            <w:tcW w:w="1111" w:type="pct"/>
+            <w:gridSpan w:val="2"/>
+            <w:shd w:val="clear" w:color="auto" w:fill="auto"/>
+            <w:vAlign w:val="center"/>
+          </w:tcPr>
+          <w:p>
+            <w:pPr>
+              <w:rPr>
+                <w:rFonts w:ascii="Calibri" w:hAnsi="Calibri" w:cs="Calibri"/>
+                <w:sz w:val="20"/>
+                <w:szCs w:val="20"/>
+                <w:lang w:val="es-MX"/>
+              </w:rPr>
+            </w:pPr>
+            <w:r>
+              <w:rPr>
+                <w:rFonts w:ascii="Calibri" w:hAnsi="Calibri" w:cs="Calibri"/>
+                <w:sz w:val="20"/>
+                <w:szCs w:val="20"/>
+                <w:lang w:val="es-MX"/>
+              </w:rPr>
+              <w:t xml:space="preserve">Integrar banco de proyectos </w:t>
+            </w:r>
+            <w:r>
+              <w:rPr>
+                <w:rFonts w:ascii="Calibri" w:hAnsi="Calibri" w:cs="Calibri"/>
+                <w:sz w:val="20"/>
+                <w:szCs w:val="20"/>
+                <w:lang w:val="es-MX"/>
+              </w:rPr>
+              <w:t>integradores</w:t>
+            </w:r>
+            <w:r>
+              <w:rPr>
+                <w:rFonts w:ascii="Calibri" w:hAnsi="Calibri" w:cs="Calibri"/>
+                <w:sz w:val="20"/>
+                <w:szCs w:val="20"/>
+                <w:lang w:val="es-MX"/>
+              </w:rPr>
+              <w:t xml:space="preserve"> y de residencias profesionales.</w:t>
+            </w:r>
+          </w:p>
+        </w:tc>
+        <w:tc>
+          <w:tcPr>
+            <w:tcW w:w="859" w:type="pct"/>
+            <w:vAlign w:val="center"/>
+          </w:tcPr>
+          <w:p>
+            <w:pPr>
+              <w:spacing w:line="360" w:lineRule="auto"/>
+              <w:jc w:val="center"/>
+              <w:rPr>
+                <w:rFonts w:ascii="Calibri" w:hAnsi="Calibri" w:cs="Calibri"/>
+                <w:sz w:val="20"/>
+                <w:szCs w:val="20"/>
+                <w:lang w:val="es-MX"/>
+              </w:rPr>
+            </w:pPr>
+            <w:r>
+              <w:rPr>
+                <w:rFonts w:ascii="Calibri" w:hAnsi="Calibri" w:cs="Calibri"/>
+                <w:sz w:val="20"/>
+                <w:szCs w:val="20"/>
+                <w:lang w:val="es-MX"/>
+              </w:rPr>
+              <w:t>${Act5}</w:t>
+            </w:r>
+          </w:p>
+        </w:tc>
+        <w:tc>
+          <w:tcPr>
+            <w:tcW w:w="844" w:type="pct"/>
             <w:gridSpan w:val="3"/>
-            <w:shd w:val="clear" w:color="auto" w:fill="auto"/>
-            <w:vAlign w:val="center"/>
-          </w:tcPr>
-          <w:p>
-            <w:pPr>
-              <w:rPr>
-                <w:rFonts w:ascii="Calibri" w:hAnsi="Calibri" w:cs="Calibri"/>
-                <w:sz w:val="20"/>
-                <w:szCs w:val="20"/>
-                <w:lang w:val="es-MX"/>
-              </w:rPr>
-            </w:pPr>
-            <w:r>
-              <w:rPr>
-                <w:rFonts w:ascii="Calibri" w:hAnsi="Calibri" w:cs="Calibri"/>
-                <w:sz w:val="20"/>
-                <w:szCs w:val="20"/>
-                <w:lang w:val="es-MX"/>
-              </w:rPr>
-              <w:t xml:space="preserve">Integrar banco de proyectos </w:t>
-            </w:r>
-            <w:r>
-              <w:rPr>
-                <w:rFonts w:ascii="Calibri" w:hAnsi="Calibri" w:cs="Calibri"/>
-                <w:sz w:val="20"/>
-                <w:szCs w:val="20"/>
-                <w:lang w:val="es-MX"/>
-              </w:rPr>
-              <w:t>integradores</w:t>
-            </w:r>
-            <w:r>
-              <w:rPr>
-                <w:rFonts w:ascii="Calibri" w:hAnsi="Calibri" w:cs="Calibri"/>
-                <w:sz w:val="20"/>
-                <w:szCs w:val="20"/>
-                <w:lang w:val="es-MX"/>
-              </w:rPr>
-              <w:t xml:space="preserve"> y de residencias profesionales.</w:t>
-            </w:r>
-          </w:p>
-        </w:tc>
-        <w:tc>
-          <w:tcPr>
-            <w:tcW w:w="862" w:type="pct"/>
             <w:vAlign w:val="center"/>
           </w:tcPr>
           <w:p>
@@ -1813,14 +1801,14 @@
                 <w:szCs w:val="20"/>
                 <w:lang w:val="es-MX"/>
               </w:rPr>
-              <w:t>${Act5}</w:t>
-            </w:r>
-          </w:p>
-        </w:tc>
-        <w:tc>
-          <w:tcPr>
-            <w:tcW w:w="850" w:type="pct"/>
-            <w:gridSpan w:val="2"/>
+              <w:t>${Asi5}</w:t>
+            </w:r>
+          </w:p>
+        </w:tc>
+        <w:tc>
+          <w:tcPr>
+            <w:tcW w:w="703" w:type="pct"/>
+            <w:gridSpan w:val="3"/>
             <w:vAlign w:val="center"/>
           </w:tcPr>
           <w:p>
@@ -1841,42 +1829,13 @@
                 <w:szCs w:val="20"/>
                 <w:lang w:val="es-MX"/>
               </w:rPr>
-              <w:t>${Asi5}</w:t>
-            </w:r>
-          </w:p>
-        </w:tc>
-        <w:tc>
-          <w:tcPr>
-            <w:tcW w:w="696" w:type="pct"/>
-            <w:gridSpan w:val="3"/>
-            <w:vAlign w:val="center"/>
-          </w:tcPr>
-          <w:p>
-            <w:pPr>
-              <w:spacing w:line="360" w:lineRule="auto"/>
-              <w:jc w:val="center"/>
-              <w:rPr>
-                <w:rFonts w:ascii="Calibri" w:hAnsi="Calibri" w:cs="Calibri"/>
-                <w:sz w:val="20"/>
-                <w:szCs w:val="20"/>
-                <w:lang w:val="es-MX"/>
-              </w:rPr>
-            </w:pPr>
-            <w:r>
-              <w:rPr>
-                <w:rFonts w:ascii="Calibri" w:hAnsi="Calibri" w:cs="Calibri"/>
-                <w:sz w:val="20"/>
-                <w:szCs w:val="20"/>
-                <w:lang w:val="es-MX"/>
-              </w:rPr>
               <w:t>${Resp5}</w:t>
             </w:r>
           </w:p>
         </w:tc>
         <w:tc>
           <w:tcPr>
-            <w:tcW w:w="647" w:type="pct"/>
-            <w:gridSpan w:val="2"/>
+            <w:tcW w:w="656" w:type="pct"/>
             <w:vAlign w:val="center"/>
           </w:tcPr>
           <w:p>
@@ -1903,7 +1862,7 @@
         </w:tc>
         <w:tc>
           <w:tcPr>
-            <w:tcW w:w="586" w:type="pct"/>
+            <w:tcW w:w="583" w:type="pct"/>
             <w:vAlign w:val="center"/>
           </w:tcPr>
           <w:p>
@@ -1935,7 +1894,7 @@
         </w:trPr>
         <w:tc>
           <w:tcPr>
-            <w:tcW w:w="238" w:type="pct"/>
+            <w:tcW w:w="244" w:type="pct"/>
             <w:shd w:val="clear" w:color="auto" w:fill="D9D9D9"/>
             <w:vAlign w:val="center"/>
           </w:tcPr>
@@ -1964,37 +1923,65 @@
         </w:tc>
         <w:tc>
           <w:tcPr>
-            <w:tcW w:w="1121" w:type="pct"/>
+            <w:tcW w:w="1111" w:type="pct"/>
+            <w:gridSpan w:val="2"/>
+            <w:vAlign w:val="center"/>
+          </w:tcPr>
+          <w:p>
+            <w:pPr>
+              <w:rPr>
+                <w:rFonts w:ascii="Calibri" w:hAnsi="Calibri" w:cs="Calibri"/>
+                <w:sz w:val="20"/>
+                <w:szCs w:val="20"/>
+                <w:lang w:val="es-MX"/>
+              </w:rPr>
+            </w:pPr>
+            <w:r>
+              <w:rPr>
+                <w:rFonts w:ascii="Calibri" w:hAnsi="Calibri" w:cs="Calibri"/>
+                <w:sz w:val="20"/>
+                <w:szCs w:val="20"/>
+                <w:lang w:val="es-MX"/>
+              </w:rPr>
+              <w:t>Revisión y actualización de requerimientos de bibliografía básica y de consulta de los programas de curso.</w:t>
+            </w:r>
+          </w:p>
+        </w:tc>
+        <w:tc>
+          <w:tcPr>
+            <w:tcW w:w="859" w:type="pct"/>
+            <w:vAlign w:val="center"/>
+          </w:tcPr>
+          <w:p>
+            <w:pPr>
+              <w:spacing w:line="360" w:lineRule="auto"/>
+              <w:jc w:val="center"/>
+              <w:rPr>
+                <w:rFonts w:ascii="Calibri" w:hAnsi="Calibri" w:cs="Calibri"/>
+                <w:sz w:val="20"/>
+                <w:szCs w:val="20"/>
+                <w:lang w:val="es-MX"/>
+              </w:rPr>
+            </w:pPr>
+            <w:r>
+              <w:rPr>
+                <w:rFonts w:ascii="Calibri" w:hAnsi="Calibri" w:cs="Calibri"/>
+                <w:sz w:val="20"/>
+                <w:szCs w:val="20"/>
+                <w:lang w:val="es-MX"/>
+              </w:rPr>
+              <w:t>${Act6}</w:t>
+            </w:r>
+          </w:p>
+        </w:tc>
+        <w:tc>
+          <w:tcPr>
+            <w:tcW w:w="844" w:type="pct"/>
             <w:gridSpan w:val="3"/>
             <w:vAlign w:val="center"/>
           </w:tcPr>
           <w:p>
             <w:pPr>
-              <w:rPr>
-                <w:rFonts w:ascii="Calibri" w:hAnsi="Calibri" w:cs="Calibri"/>
-                <w:sz w:val="20"/>
-                <w:szCs w:val="20"/>
-                <w:lang w:val="es-MX"/>
-              </w:rPr>
-            </w:pPr>
-            <w:r>
-              <w:rPr>
-                <w:rFonts w:ascii="Calibri" w:hAnsi="Calibri" w:cs="Calibri"/>
-                <w:sz w:val="20"/>
-                <w:szCs w:val="20"/>
-                <w:lang w:val="es-MX"/>
-              </w:rPr>
-              <w:t>Revisión y actualización de requerimientos de bibliografía básica y de consulta de los programas de curso.</w:t>
-            </w:r>
-          </w:p>
-        </w:tc>
-        <w:tc>
-          <w:tcPr>
-            <w:tcW w:w="862" w:type="pct"/>
-            <w:vAlign w:val="center"/>
-          </w:tcPr>
-          <w:p>
-            <w:pPr>
               <w:spacing w:line="360" w:lineRule="auto"/>
               <w:jc w:val="center"/>
               <w:rPr>
@@ -2011,14 +1998,14 @@
                 <w:szCs w:val="20"/>
                 <w:lang w:val="es-MX"/>
               </w:rPr>
-              <w:t>${Act6}</w:t>
-            </w:r>
-          </w:p>
-        </w:tc>
-        <w:tc>
-          <w:tcPr>
-            <w:tcW w:w="850" w:type="pct"/>
-            <w:gridSpan w:val="2"/>
+              <w:t>${Asi6}</w:t>
+            </w:r>
+          </w:p>
+        </w:tc>
+        <w:tc>
+          <w:tcPr>
+            <w:tcW w:w="703" w:type="pct"/>
+            <w:gridSpan w:val="3"/>
             <w:vAlign w:val="center"/>
           </w:tcPr>
           <w:p>
@@ -2039,14 +2026,13 @@
                 <w:szCs w:val="20"/>
                 <w:lang w:val="es-MX"/>
               </w:rPr>
-              <w:t>${Asi6}</w:t>
-            </w:r>
-          </w:p>
-        </w:tc>
-        <w:tc>
-          <w:tcPr>
-            <w:tcW w:w="696" w:type="pct"/>
-            <w:gridSpan w:val="3"/>
+              <w:t>${Resp6}</w:t>
+            </w:r>
+          </w:p>
+        </w:tc>
+        <w:tc>
+          <w:tcPr>
+            <w:tcW w:w="656" w:type="pct"/>
             <w:vAlign w:val="center"/>
           </w:tcPr>
           <w:p>
@@ -2067,41 +2053,13 @@
                 <w:szCs w:val="20"/>
                 <w:lang w:val="es-MX"/>
               </w:rPr>
-              <w:t>${Resp6}</w:t>
-            </w:r>
-          </w:p>
-        </w:tc>
-        <w:tc>
-          <w:tcPr>
-            <w:tcW w:w="647" w:type="pct"/>
-            <w:gridSpan w:val="2"/>
-            <w:vAlign w:val="center"/>
-          </w:tcPr>
-          <w:p>
-            <w:pPr>
-              <w:spacing w:line="360" w:lineRule="auto"/>
-              <w:jc w:val="center"/>
-              <w:rPr>
-                <w:rFonts w:ascii="Calibri" w:hAnsi="Calibri" w:cs="Calibri"/>
-                <w:sz w:val="20"/>
-                <w:szCs w:val="20"/>
-                <w:lang w:val="es-MX"/>
-              </w:rPr>
-            </w:pPr>
-            <w:r>
-              <w:rPr>
-                <w:rFonts w:ascii="Calibri" w:hAnsi="Calibri" w:cs="Calibri"/>
-                <w:sz w:val="20"/>
-                <w:szCs w:val="20"/>
-                <w:lang w:val="es-MX"/>
-              </w:rPr>
               <w:t>${Fec6}</w:t>
             </w:r>
           </w:p>
         </w:tc>
         <w:tc>
           <w:tcPr>
-            <w:tcW w:w="586" w:type="pct"/>
+            <w:tcW w:w="583" w:type="pct"/>
             <w:vAlign w:val="center"/>
           </w:tcPr>
           <w:p>
@@ -2133,7 +2091,7 @@
         </w:trPr>
         <w:tc>
           <w:tcPr>
-            <w:tcW w:w="238" w:type="pct"/>
+            <w:tcW w:w="244" w:type="pct"/>
             <w:shd w:val="clear" w:color="auto" w:fill="D9D9D9"/>
             <w:vAlign w:val="center"/>
           </w:tcPr>
@@ -2162,34 +2120,62 @@
         </w:tc>
         <w:tc>
           <w:tcPr>
-            <w:tcW w:w="1121" w:type="pct"/>
+            <w:tcW w:w="1111" w:type="pct"/>
+            <w:gridSpan w:val="2"/>
+            <w:shd w:val="clear" w:color="auto" w:fill="FFFFFF"/>
+            <w:vAlign w:val="center"/>
+          </w:tcPr>
+          <w:p>
+            <w:pPr>
+              <w:rPr>
+                <w:rFonts w:ascii="Calibri" w:hAnsi="Calibri" w:cs="Calibri"/>
+                <w:sz w:val="20"/>
+                <w:szCs w:val="20"/>
+                <w:lang w:val="es-MX"/>
+              </w:rPr>
+            </w:pPr>
+            <w:r>
+              <w:rPr>
+                <w:rFonts w:ascii="Calibri" w:hAnsi="Calibri" w:cs="Calibri"/>
+                <w:sz w:val="20"/>
+                <w:szCs w:val="20"/>
+                <w:lang w:val="es-MX"/>
+              </w:rPr>
+              <w:t>Desarrollar proyectos de investigación. Publicación de artículos académicos.</w:t>
+            </w:r>
+          </w:p>
+        </w:tc>
+        <w:tc>
+          <w:tcPr>
+            <w:tcW w:w="859" w:type="pct"/>
+            <w:vAlign w:val="center"/>
+          </w:tcPr>
+          <w:p>
+            <w:pPr>
+              <w:spacing w:line="360" w:lineRule="auto"/>
+              <w:jc w:val="center"/>
+              <w:rPr>
+                <w:rFonts w:ascii="Calibri" w:hAnsi="Calibri" w:cs="Calibri"/>
+                <w:sz w:val="20"/>
+                <w:szCs w:val="20"/>
+                <w:lang w:val="es-MX"/>
+              </w:rPr>
+            </w:pPr>
+            <w:r>
+              <w:rPr>
+                <w:rFonts w:ascii="Calibri" w:hAnsi="Calibri" w:cs="Calibri"/>
+                <w:sz w:val="20"/>
+                <w:szCs w:val="20"/>
+                <w:lang w:val="es-MX"/>
+              </w:rPr>
+              <w:t>${Act7}</w:t>
+            </w:r>
+          </w:p>
+        </w:tc>
+        <w:tc>
+          <w:tcPr>
+            <w:tcW w:w="844" w:type="pct"/>
             <w:gridSpan w:val="3"/>
-            <w:shd w:val="clear" w:color="auto" w:fill="FFFFFF"/>
-            <w:vAlign w:val="center"/>
-          </w:tcPr>
-          <w:p>
-            <w:pPr>
-              <w:rPr>
-                <w:rFonts w:ascii="Calibri" w:hAnsi="Calibri" w:cs="Calibri"/>
-                <w:sz w:val="20"/>
-                <w:szCs w:val="20"/>
-                <w:lang w:val="es-MX"/>
-              </w:rPr>
-            </w:pPr>
-            <w:r>
-              <w:rPr>
-                <w:rFonts w:ascii="Calibri" w:hAnsi="Calibri" w:cs="Calibri"/>
-                <w:sz w:val="20"/>
-                <w:szCs w:val="20"/>
-                <w:lang w:val="es-MX"/>
-              </w:rPr>
-              <w:t>Desarrollar proyectos de investigación. Publicación de artículos académicos.</w:t>
-            </w:r>
-          </w:p>
-        </w:tc>
-        <w:tc>
-          <w:tcPr>
-            <w:tcW w:w="862" w:type="pct"/>
             <w:vAlign w:val="center"/>
           </w:tcPr>
           <w:p>
@@ -2210,14 +2196,14 @@
                 <w:szCs w:val="20"/>
                 <w:lang w:val="es-MX"/>
               </w:rPr>
-              <w:t>${Act7}</w:t>
-            </w:r>
-          </w:p>
-        </w:tc>
-        <w:tc>
-          <w:tcPr>
-            <w:tcW w:w="850" w:type="pct"/>
-            <w:gridSpan w:val="2"/>
+              <w:t>${Asi7}</w:t>
+            </w:r>
+          </w:p>
+        </w:tc>
+        <w:tc>
+          <w:tcPr>
+            <w:tcW w:w="703" w:type="pct"/>
+            <w:gridSpan w:val="3"/>
             <w:vAlign w:val="center"/>
           </w:tcPr>
           <w:p>
@@ -2238,14 +2224,13 @@
                 <w:szCs w:val="20"/>
                 <w:lang w:val="es-MX"/>
               </w:rPr>
-              <w:t>${Asi7}</w:t>
-            </w:r>
-          </w:p>
-        </w:tc>
-        <w:tc>
-          <w:tcPr>
-            <w:tcW w:w="696" w:type="pct"/>
-            <w:gridSpan w:val="3"/>
+              <w:t>${Resp7}</w:t>
+            </w:r>
+          </w:p>
+        </w:tc>
+        <w:tc>
+          <w:tcPr>
+            <w:tcW w:w="656" w:type="pct"/>
             <w:vAlign w:val="center"/>
           </w:tcPr>
           <w:p>
@@ -2266,41 +2251,13 @@
                 <w:szCs w:val="20"/>
                 <w:lang w:val="es-MX"/>
               </w:rPr>
-              <w:t>${Resp7}</w:t>
-            </w:r>
-          </w:p>
-        </w:tc>
-        <w:tc>
-          <w:tcPr>
-            <w:tcW w:w="647" w:type="pct"/>
-            <w:gridSpan w:val="2"/>
-            <w:vAlign w:val="center"/>
-          </w:tcPr>
-          <w:p>
-            <w:pPr>
-              <w:spacing w:line="360" w:lineRule="auto"/>
-              <w:jc w:val="center"/>
-              <w:rPr>
-                <w:rFonts w:ascii="Calibri" w:hAnsi="Calibri" w:cs="Calibri"/>
-                <w:sz w:val="20"/>
-                <w:szCs w:val="20"/>
-                <w:lang w:val="es-MX"/>
-              </w:rPr>
-            </w:pPr>
-            <w:r>
-              <w:rPr>
-                <w:rFonts w:ascii="Calibri" w:hAnsi="Calibri" w:cs="Calibri"/>
-                <w:sz w:val="20"/>
-                <w:szCs w:val="20"/>
-                <w:lang w:val="es-MX"/>
-              </w:rPr>
               <w:t>${Fec7}</w:t>
             </w:r>
           </w:p>
         </w:tc>
         <w:tc>
           <w:tcPr>
-            <w:tcW w:w="586" w:type="pct"/>
+            <w:tcW w:w="583" w:type="pct"/>
             <w:vAlign w:val="center"/>
           </w:tcPr>
           <w:p>
@@ -2332,7 +2289,7 @@
         </w:trPr>
         <w:tc>
           <w:tcPr>
-            <w:tcW w:w="238" w:type="pct"/>
+            <w:tcW w:w="244" w:type="pct"/>
             <w:shd w:val="clear" w:color="auto" w:fill="D9D9D9"/>
             <w:vAlign w:val="center"/>
           </w:tcPr>
@@ -2361,37 +2318,65 @@
         </w:tc>
         <w:tc>
           <w:tcPr>
-            <w:tcW w:w="1121" w:type="pct"/>
+            <w:tcW w:w="1111" w:type="pct"/>
+            <w:gridSpan w:val="2"/>
+            <w:vAlign w:val="center"/>
+          </w:tcPr>
+          <w:p>
+            <w:pPr>
+              <w:rPr>
+                <w:rFonts w:ascii="Calibri" w:hAnsi="Calibri" w:cs="Calibri"/>
+                <w:sz w:val="20"/>
+                <w:szCs w:val="20"/>
+                <w:lang w:val="es-MX"/>
+              </w:rPr>
+            </w:pPr>
+            <w:r>
+              <w:rPr>
+                <w:rFonts w:ascii="Calibri" w:hAnsi="Calibri" w:cs="Calibri"/>
+                <w:sz w:val="20"/>
+                <w:szCs w:val="20"/>
+                <w:lang w:val="es-MX"/>
+              </w:rPr>
+              <w:t>Diseño, rediseño o actualización y validación de instrumentaciones didácticas.</w:t>
+            </w:r>
+          </w:p>
+        </w:tc>
+        <w:tc>
+          <w:tcPr>
+            <w:tcW w:w="859" w:type="pct"/>
+            <w:vAlign w:val="center"/>
+          </w:tcPr>
+          <w:p>
+            <w:pPr>
+              <w:spacing w:line="360" w:lineRule="auto"/>
+              <w:jc w:val="center"/>
+              <w:rPr>
+                <w:rFonts w:ascii="Calibri" w:hAnsi="Calibri" w:cs="Calibri"/>
+                <w:sz w:val="20"/>
+                <w:szCs w:val="20"/>
+                <w:lang w:val="es-MX"/>
+              </w:rPr>
+            </w:pPr>
+            <w:r>
+              <w:rPr>
+                <w:rFonts w:ascii="Calibri" w:hAnsi="Calibri" w:cs="Calibri"/>
+                <w:sz w:val="20"/>
+                <w:szCs w:val="20"/>
+                <w:lang w:val="es-MX"/>
+              </w:rPr>
+              <w:t>${Act8}</w:t>
+            </w:r>
+          </w:p>
+        </w:tc>
+        <w:tc>
+          <w:tcPr>
+            <w:tcW w:w="844" w:type="pct"/>
             <w:gridSpan w:val="3"/>
             <w:vAlign w:val="center"/>
           </w:tcPr>
           <w:p>
             <w:pPr>
-              <w:rPr>
-                <w:rFonts w:ascii="Calibri" w:hAnsi="Calibri" w:cs="Calibri"/>
-                <w:sz w:val="20"/>
-                <w:szCs w:val="20"/>
-                <w:lang w:val="es-MX"/>
-              </w:rPr>
-            </w:pPr>
-            <w:r>
-              <w:rPr>
-                <w:rFonts w:ascii="Calibri" w:hAnsi="Calibri" w:cs="Calibri"/>
-                <w:sz w:val="20"/>
-                <w:szCs w:val="20"/>
-                <w:lang w:val="es-MX"/>
-              </w:rPr>
-              <w:t>Diseño, rediseño o actualización y validación de instrumentaciones didácticas.</w:t>
-            </w:r>
-          </w:p>
-        </w:tc>
-        <w:tc>
-          <w:tcPr>
-            <w:tcW w:w="862" w:type="pct"/>
-            <w:vAlign w:val="center"/>
-          </w:tcPr>
-          <w:p>
-            <w:pPr>
               <w:spacing w:line="360" w:lineRule="auto"/>
               <w:jc w:val="center"/>
               <w:rPr>
@@ -2408,14 +2393,14 @@
                 <w:szCs w:val="20"/>
                 <w:lang w:val="es-MX"/>
               </w:rPr>
-              <w:t>${Act8}</w:t>
-            </w:r>
-          </w:p>
-        </w:tc>
-        <w:tc>
-          <w:tcPr>
-            <w:tcW w:w="850" w:type="pct"/>
-            <w:gridSpan w:val="2"/>
+              <w:t>${Asi8}</w:t>
+            </w:r>
+          </w:p>
+        </w:tc>
+        <w:tc>
+          <w:tcPr>
+            <w:tcW w:w="703" w:type="pct"/>
+            <w:gridSpan w:val="3"/>
             <w:vAlign w:val="center"/>
           </w:tcPr>
           <w:p>
@@ -2436,42 +2421,13 @@
                 <w:szCs w:val="20"/>
                 <w:lang w:val="es-MX"/>
               </w:rPr>
-              <w:t>${Asi8}</w:t>
-            </w:r>
-          </w:p>
-        </w:tc>
-        <w:tc>
-          <w:tcPr>
-            <w:tcW w:w="696" w:type="pct"/>
-            <w:gridSpan w:val="3"/>
-            <w:vAlign w:val="center"/>
-          </w:tcPr>
-          <w:p>
-            <w:pPr>
-              <w:spacing w:line="360" w:lineRule="auto"/>
-              <w:jc w:val="center"/>
-              <w:rPr>
-                <w:rFonts w:ascii="Calibri" w:hAnsi="Calibri" w:cs="Calibri"/>
-                <w:sz w:val="20"/>
-                <w:szCs w:val="20"/>
-                <w:lang w:val="es-MX"/>
-              </w:rPr>
-            </w:pPr>
-            <w:r>
-              <w:rPr>
-                <w:rFonts w:ascii="Calibri" w:hAnsi="Calibri" w:cs="Calibri"/>
-                <w:sz w:val="20"/>
-                <w:szCs w:val="20"/>
-                <w:lang w:val="es-MX"/>
-              </w:rPr>
               <w:t>${Resp8}</w:t>
             </w:r>
           </w:p>
         </w:tc>
         <w:tc>
           <w:tcPr>
-            <w:tcW w:w="647" w:type="pct"/>
-            <w:gridSpan w:val="2"/>
+            <w:tcW w:w="656" w:type="pct"/>
             <w:vAlign w:val="center"/>
           </w:tcPr>
           <w:p>
@@ -2498,7 +2454,7 @@
         </w:tc>
         <w:tc>
           <w:tcPr>
-            <w:tcW w:w="586" w:type="pct"/>
+            <w:tcW w:w="583" w:type="pct"/>
             <w:vAlign w:val="center"/>
           </w:tcPr>
           <w:p>
@@ -2530,7 +2486,7 @@
         </w:trPr>
         <w:tc>
           <w:tcPr>
-            <w:tcW w:w="238" w:type="pct"/>
+            <w:tcW w:w="244" w:type="pct"/>
             <w:shd w:val="clear" w:color="auto" w:fill="D9D9D9"/>
             <w:vAlign w:val="center"/>
           </w:tcPr>
@@ -2553,44 +2509,82 @@
                 <w:szCs w:val="20"/>
                 <w:lang w:val="es-MX"/>
               </w:rPr>
+              <w:t>9</w:t>
+            </w:r>
+          </w:p>
+        </w:tc>
+        <w:tc>
+          <w:tcPr>
+            <w:tcW w:w="1111" w:type="pct"/>
+            <w:gridSpan w:val="2"/>
+            <w:vAlign w:val="center"/>
+          </w:tcPr>
+          <w:p>
+            <w:pPr>
+              <w:rPr>
+                <w:rFonts w:ascii="Calibri" w:hAnsi="Calibri" w:cs="Calibri"/>
+                <w:sz w:val="20"/>
+                <w:szCs w:val="20"/>
+                <w:lang w:val="es-MX"/>
+              </w:rPr>
+            </w:pPr>
+            <w:r>
+              <w:rPr>
+                <w:rFonts w:ascii="Calibri" w:hAnsi="Calibri" w:cs="Calibri"/>
+                <w:sz w:val="20"/>
+                <w:szCs w:val="20"/>
+                <w:lang w:val="es-MX"/>
+              </w:rPr>
+              <w:t xml:space="preserve">Generar y validar instrumentos de evaluación (rubricas, </w:t>
+            </w:r>
+            <w:r>
+              <w:rPr>
+                <w:rFonts w:ascii="Calibri" w:hAnsi="Calibri" w:cs="Calibri"/>
+                <w:sz w:val="20"/>
+                <w:szCs w:val="20"/>
+                <w:lang w:val="es-MX"/>
+              </w:rPr>
               <w:lastRenderedPageBreak/>
-              <w:t>9</w:t>
-            </w:r>
-          </w:p>
-        </w:tc>
-        <w:tc>
-          <w:tcPr>
-            <w:tcW w:w="1121" w:type="pct"/>
+              <w:t xml:space="preserve">listas de cotejo) y pruebas departamentales </w:t>
+            </w:r>
+          </w:p>
+        </w:tc>
+        <w:tc>
+          <w:tcPr>
+            <w:tcW w:w="859" w:type="pct"/>
+            <w:vAlign w:val="center"/>
+          </w:tcPr>
+          <w:p>
+            <w:pPr>
+              <w:spacing w:line="360" w:lineRule="auto"/>
+              <w:jc w:val="center"/>
+              <w:rPr>
+                <w:rFonts w:ascii="Calibri" w:hAnsi="Calibri" w:cs="Calibri"/>
+                <w:sz w:val="20"/>
+                <w:szCs w:val="20"/>
+                <w:lang w:val="es-MX"/>
+              </w:rPr>
+            </w:pPr>
+            <w:r>
+              <w:rPr>
+                <w:rFonts w:ascii="Calibri" w:hAnsi="Calibri" w:cs="Calibri"/>
+                <w:sz w:val="20"/>
+                <w:szCs w:val="20"/>
+                <w:lang w:val="es-MX"/>
+              </w:rPr>
+              <w:lastRenderedPageBreak/>
+              <w:t>${Act9}</w:t>
+            </w:r>
+          </w:p>
+        </w:tc>
+        <w:tc>
+          <w:tcPr>
+            <w:tcW w:w="844" w:type="pct"/>
             <w:gridSpan w:val="3"/>
             <w:vAlign w:val="center"/>
           </w:tcPr>
           <w:p>
             <w:pPr>
-              <w:rPr>
-                <w:rFonts w:ascii="Calibri" w:hAnsi="Calibri" w:cs="Calibri"/>
-                <w:sz w:val="20"/>
-                <w:szCs w:val="20"/>
-                <w:lang w:val="es-MX"/>
-              </w:rPr>
-            </w:pPr>
-            <w:r>
-              <w:rPr>
-                <w:rFonts w:ascii="Calibri" w:hAnsi="Calibri" w:cs="Calibri"/>
-                <w:sz w:val="20"/>
-                <w:szCs w:val="20"/>
-                <w:lang w:val="es-MX"/>
-              </w:rPr>
-              <w:t xml:space="preserve">Generar y validar instrumentos de evaluación (rubricas, listas de cotejo) y pruebas departamentales </w:t>
-            </w:r>
-          </w:p>
-        </w:tc>
-        <w:tc>
-          <w:tcPr>
-            <w:tcW w:w="862" w:type="pct"/>
-            <w:vAlign w:val="center"/>
-          </w:tcPr>
-          <w:p>
-            <w:pPr>
               <w:spacing w:line="360" w:lineRule="auto"/>
               <w:jc w:val="center"/>
               <w:rPr>
@@ -2607,14 +2601,14 @@
                 <w:szCs w:val="20"/>
                 <w:lang w:val="es-MX"/>
               </w:rPr>
-              <w:t>${Act9}</w:t>
-            </w:r>
-          </w:p>
-        </w:tc>
-        <w:tc>
-          <w:tcPr>
-            <w:tcW w:w="850" w:type="pct"/>
-            <w:gridSpan w:val="2"/>
+              <w:t>${Asi9}</w:t>
+            </w:r>
+          </w:p>
+        </w:tc>
+        <w:tc>
+          <w:tcPr>
+            <w:tcW w:w="703" w:type="pct"/>
+            <w:gridSpan w:val="3"/>
             <w:vAlign w:val="center"/>
           </w:tcPr>
           <w:p>
@@ -2625,34 +2619,6 @@
                 <w:rFonts w:ascii="Calibri" w:hAnsi="Calibri" w:cs="Calibri"/>
                 <w:sz w:val="20"/>
                 <w:szCs w:val="20"/>
-                <w:lang w:val="es-MX"/>
-              </w:rPr>
-            </w:pPr>
-            <w:r>
-              <w:rPr>
-                <w:rFonts w:ascii="Calibri" w:hAnsi="Calibri" w:cs="Calibri"/>
-                <w:sz w:val="20"/>
-                <w:szCs w:val="20"/>
-                <w:lang w:val="es-MX"/>
-              </w:rPr>
-              <w:t>${Asi9}</w:t>
-            </w:r>
-          </w:p>
-        </w:tc>
-        <w:tc>
-          <w:tcPr>
-            <w:tcW w:w="696" w:type="pct"/>
-            <w:gridSpan w:val="3"/>
-            <w:vAlign w:val="center"/>
-          </w:tcPr>
-          <w:p>
-            <w:pPr>
-              <w:spacing w:line="360" w:lineRule="auto"/>
-              <w:jc w:val="center"/>
-              <w:rPr>
-                <w:rFonts w:ascii="Calibri" w:hAnsi="Calibri" w:cs="Calibri"/>
-                <w:sz w:val="20"/>
-                <w:szCs w:val="20"/>
               </w:rPr>
             </w:pPr>
             <w:r>
@@ -2668,8 +2634,7 @@
         </w:tc>
         <w:tc>
           <w:tcPr>
-            <w:tcW w:w="647" w:type="pct"/>
-            <w:gridSpan w:val="2"/>
+            <w:tcW w:w="656" w:type="pct"/>
             <w:vAlign w:val="center"/>
           </w:tcPr>
           <w:p>
@@ -2695,7 +2660,7 @@
         </w:tc>
         <w:tc>
           <w:tcPr>
-            <w:tcW w:w="586" w:type="pct"/>
+            <w:tcW w:w="583" w:type="pct"/>
             <w:vAlign w:val="center"/>
           </w:tcPr>
           <w:p>

</xml_diff>